<commit_message>
Doc update and TryStar fix
</commit_message>
<xml_diff>
--- a/documentation/description.docx
+++ b/documentation/description.docx
@@ -2387,6 +2387,13 @@
               <w:t>HasEntryPoint</w:t>
             </w:r>
           </w:p>
+          <w:p>
+            <w:pPr>
+              <w:rPr>
+                <w:rFonts w:ascii="Cambria" w:hAnsi="Cambria"/>
+              </w:rPr>
+            </w:pPr>
+          </w:p>
         </w:tc>
         <w:tc>
           <w:tcPr>
@@ -2395,7 +2402,7 @@
           <w:p>
             <w:pPr>
               <w:rPr>
-                <w:rFonts w:ascii="Cambria" w:hAnsi="Cambria"/>
+                <w:rFonts w:ascii="Cambria" w:hAnsi="Cambria" w:cs="Courier New"/>
               </w:rPr>
             </w:pPr>
             <w:r>
@@ -2418,7 +2425,7 @@
                 <w:sz w:val="20"/>
                 <w:szCs w:val="20"/>
               </w:rPr>
-              <w:t>'</w:t>
+              <w:t>‘</w:t>
             </w:r>
             <w:r>
               <w:rPr>
@@ -2434,7 +2441,7 @@
                 <w:sz w:val="20"/>
                 <w:szCs w:val="20"/>
               </w:rPr>
-              <w:t>'</w:t>
+              <w:t>’</w:t>
             </w:r>
           </w:p>
         </w:tc>
@@ -2453,6 +2460,69 @@
                 <w:rFonts w:ascii="Cambria" w:hAnsi="Cambria"/>
               </w:rPr>
               <w:t>Boolean</w:t>
+            </w:r>
+          </w:p>
+          <w:p>
+            <w:pPr>
+              <w:rPr>
+                <w:rFonts w:ascii="Cambria" w:hAnsi="Cambria"/>
+              </w:rPr>
+            </w:pPr>
+          </w:p>
+        </w:tc>
+      </w:tr>
+      <w:tr>
+        <w:tc>
+          <w:tcPr>
+            <w:tcW w:w="3415" w:type="dxa"/>
+          </w:tcPr>
+          <w:p>
+            <w:pPr>
+              <w:rPr>
+                <w:rFonts w:ascii="Cambria" w:hAnsi="Cambria"/>
+              </w:rPr>
+            </w:pPr>
+            <w:r>
+              <w:rPr>
+                <w:rFonts w:ascii="Cambria" w:hAnsi="Cambria"/>
+              </w:rPr>
+              <w:t>Path</w:t>
+            </w:r>
+          </w:p>
+        </w:tc>
+        <w:tc>
+          <w:tcPr>
+            <w:tcW w:w="3700" w:type="dxa"/>
+          </w:tcPr>
+          <w:p>
+            <w:pPr>
+              <w:rPr>
+                <w:rFonts w:ascii="Cambria" w:hAnsi="Cambria"/>
+              </w:rPr>
+            </w:pPr>
+            <w:r>
+              <w:rPr>
+                <w:rFonts w:ascii="Cambria" w:hAnsi="Cambria"/>
+              </w:rPr>
+              <w:t>Module path inside the project</w:t>
+            </w:r>
+          </w:p>
+        </w:tc>
+        <w:tc>
+          <w:tcPr>
+            <w:tcW w:w="2245" w:type="dxa"/>
+          </w:tcPr>
+          <w:p>
+            <w:pPr>
+              <w:rPr>
+                <w:rFonts w:ascii="Cambria" w:hAnsi="Cambria"/>
+              </w:rPr>
+            </w:pPr>
+            <w:r>
+              <w:rPr>
+                <w:rFonts w:ascii="Cambria" w:hAnsi="Cambria"/>
+              </w:rPr>
+              <w:t>String</w:t>
             </w:r>
           </w:p>
         </w:tc>
@@ -3308,69 +3378,6 @@
           </w:p>
         </w:tc>
       </w:tr>
-      <w:tr>
-        <w:tc>
-          <w:tcPr>
-            <w:tcW w:w="3254" w:type="dxa"/>
-          </w:tcPr>
-          <w:p>
-            <w:pPr>
-              <w:rPr>
-                <w:rFonts w:ascii="Cambria" w:hAnsi="Cambria"/>
-              </w:rPr>
-            </w:pPr>
-            <w:r>
-              <w:rPr>
-                <w:rFonts w:ascii="Cambria" w:hAnsi="Cambria"/>
-              </w:rPr>
-              <w:t>ModuleID</w:t>
-            </w:r>
-            <w:r>
-              <w:rPr>
-                <w:rFonts w:ascii="Cambria" w:hAnsi="Cambria"/>
-                <w:vertAlign w:val="superscript"/>
-              </w:rPr>
-              <w:sym w:font="Symbol" w:char="F079"/>
-            </w:r>
-          </w:p>
-        </w:tc>
-        <w:tc>
-          <w:tcPr>
-            <w:tcW w:w="3976" w:type="dxa"/>
-          </w:tcPr>
-          <w:p>
-            <w:pPr>
-              <w:rPr>
-                <w:rFonts w:ascii="Cambria" w:hAnsi="Cambria"/>
-              </w:rPr>
-            </w:pPr>
-            <w:r>
-              <w:rPr>
-                <w:rFonts w:ascii="Cambria" w:hAnsi="Cambria"/>
-              </w:rPr>
-              <w:t>Primary key of the module where these imports were written</w:t>
-            </w:r>
-          </w:p>
-        </w:tc>
-        <w:tc>
-          <w:tcPr>
-            <w:tcW w:w="2130" w:type="dxa"/>
-          </w:tcPr>
-          <w:p>
-            <w:pPr>
-              <w:rPr>
-                <w:rFonts w:ascii="Cambria" w:hAnsi="Cambria"/>
-              </w:rPr>
-            </w:pPr>
-            <w:r>
-              <w:rPr>
-                <w:rFonts w:ascii="Cambria" w:hAnsi="Cambria"/>
-              </w:rPr>
-              <w:t>Unique ID (Integer)</w:t>
-            </w:r>
-          </w:p>
-        </w:tc>
-      </w:tr>
     </w:tbl>
     <w:p>
       <w:pPr>
@@ -8738,6 +8745,24 @@
     </w:p>
     <w:p>
       <w:pPr>
+        <w:pStyle w:val="Prrafodelista"/>
+        <w:numPr>
+          <w:ilvl w:val="0"/>
+          <w:numId w:val="1"/>
+        </w:numPr>
+        <w:rPr>
+          <w:rFonts w:ascii="Cambria" w:hAnsi="Cambria"/>
+        </w:rPr>
+      </w:pPr>
+      <w:r>
+        <w:rPr>
+          <w:rFonts w:ascii="Cambria" w:hAnsi="Cambria"/>
+        </w:rPr>
+        <w:t>ExceptHandler</w:t>
+      </w:r>
+    </w:p>
+    <w:p>
+      <w:pPr>
         <w:rPr>
           <w:rFonts w:ascii="Cambria" w:hAnsi="Cambria"/>
         </w:rPr>
@@ -9486,6 +9511,7 @@
               <w:rPr>
                 <w:rFonts w:ascii="Cambria" w:hAnsi="Cambria"/>
               </w:rPr>
+              <w:lastRenderedPageBreak/>
               <w:t>AverageMatchAs</w:t>
             </w:r>
           </w:p>
@@ -9542,7 +9568,6 @@
               <w:rPr>
                 <w:rFonts w:ascii="Cambria" w:hAnsi="Cambria"/>
               </w:rPr>
-              <w:lastRenderedPageBreak/>
               <w:t>AverageMatchOr</w:t>
             </w:r>
           </w:p>
@@ -10859,6 +10884,13 @@
               </w:rPr>
               <w:sym w:font="Symbol" w:char="F079"/>
             </w:r>
+            <w:r>
+              <w:rPr>
+                <w:rFonts w:ascii="Cambria" w:hAnsi="Cambria"/>
+                <w:vertAlign w:val="superscript"/>
+              </w:rPr>
+              <w:t xml:space="preserve"> </w:t>
+            </w:r>
           </w:p>
         </w:tc>
         <w:tc>
@@ -10876,6 +10908,62 @@
                 <w:rFonts w:ascii="Cambria" w:hAnsi="Cambria"/>
               </w:rPr>
               <w:t xml:space="preserve">Primary key of the parent </w:t>
+            </w:r>
+          </w:p>
+        </w:tc>
+        <w:tc>
+          <w:tcPr>
+            <w:tcW w:w="2172" w:type="dxa"/>
+          </w:tcPr>
+          <w:p>
+            <w:pPr>
+              <w:rPr>
+                <w:rFonts w:ascii="Cambria" w:hAnsi="Cambria"/>
+              </w:rPr>
+            </w:pPr>
+            <w:r>
+              <w:rPr>
+                <w:rFonts w:ascii="Cambria" w:hAnsi="Cambria"/>
+              </w:rPr>
+              <w:t>Unique ID (Integer)</w:t>
+            </w:r>
+          </w:p>
+        </w:tc>
+      </w:tr>
+      <w:tr>
+        <w:tc>
+          <w:tcPr>
+            <w:tcW w:w="1981" w:type="dxa"/>
+          </w:tcPr>
+          <w:p>
+            <w:pPr>
+              <w:rPr>
+                <w:rFonts w:ascii="Cambria" w:hAnsi="Cambria"/>
+              </w:rPr>
+            </w:pPr>
+            <w:r>
+              <w:rPr>
+                <w:rFonts w:ascii="Cambria" w:hAnsi="Cambria"/>
+              </w:rPr>
+              <w:t>First, second, third and fourth child ID</w:t>
+            </w:r>
+          </w:p>
+        </w:tc>
+        <w:tc>
+          <w:tcPr>
+            <w:tcW w:w="5207" w:type="dxa"/>
+          </w:tcPr>
+          <w:p>
+            <w:pPr>
+              <w:rPr>
+                <w:rFonts w:ascii="Cambria" w:hAnsi="Cambria"/>
+              </w:rPr>
+            </w:pPr>
+            <w:r>
+              <w:rPr>
+                <w:rFonts w:ascii="Cambria" w:hAnsi="Cambria"/>
+              </w:rPr>
+              <w:t>ID from the i-th child</w:t>
             </w:r>
           </w:p>
         </w:tc>
@@ -11159,6 +11247,7 @@
         <w:rPr>
           <w:rFonts w:ascii="Cambria" w:hAnsi="Cambria"/>
         </w:rPr>
+        <w:lastRenderedPageBreak/>
         <w:t>Pow (</w:t>
       </w:r>
       <w:r>
@@ -11265,7 +11354,6 @@
         <w:rPr>
           <w:rFonts w:ascii="Cambria" w:hAnsi="Cambria"/>
         </w:rPr>
-        <w:lastRenderedPageBreak/>
         <w:t>BW</w:t>
       </w:r>
       <w:r>
@@ -12292,291 +12380,7 @@
         <w:rPr>
           <w:rFonts w:ascii="Cambria" w:hAnsi="Cambria"/>
         </w:rPr>
-        <w:t xml:space="preserve">Relational </w:t>
-      </w:r>
-      <w:r>
-        <w:rPr>
-          <w:rFonts w:ascii="Cambria" w:hAnsi="Cambria"/>
-        </w:rPr>
-        <w:t>(</w:t>
-      </w:r>
-      <w:r>
-        <w:rPr>
-          <w:rFonts w:ascii="Courier New" w:hAnsi="Courier New" w:cs="Courier New"/>
-          <w:sz w:val="20"/>
-          <w:szCs w:val="20"/>
-        </w:rPr>
         <w:t>Compare</w:t>
-      </w:r>
-      <w:r>
-        <w:rPr>
-          <w:rFonts w:ascii="Cambria" w:hAnsi="Cambria"/>
-        </w:rPr>
-        <w:t xml:space="preserve"> with </w:t>
-      </w:r>
-      <w:r>
-        <w:rPr>
-          <w:rFonts w:ascii="Courier New" w:hAnsi="Courier New" w:cs="Courier New"/>
-          <w:sz w:val="20"/>
-          <w:szCs w:val="20"/>
-        </w:rPr>
-        <w:t>Eq</w:t>
-      </w:r>
-      <w:r>
-        <w:rPr>
-          <w:rFonts w:ascii="Cambria" w:hAnsi="Cambria"/>
-        </w:rPr>
-        <w:t xml:space="preserve">, </w:t>
-      </w:r>
-      <w:r>
-        <w:rPr>
-          <w:rFonts w:ascii="Courier New" w:hAnsi="Courier New" w:cs="Courier New"/>
-          <w:sz w:val="20"/>
-          <w:szCs w:val="20"/>
-        </w:rPr>
-        <w:t>NotEq</w:t>
-      </w:r>
-      <w:r>
-        <w:rPr>
-          <w:rFonts w:ascii="Cambria" w:hAnsi="Cambria"/>
-        </w:rPr>
-        <w:t xml:space="preserve">, </w:t>
-      </w:r>
-      <w:r>
-        <w:rPr>
-          <w:rFonts w:ascii="Courier New" w:hAnsi="Courier New" w:cs="Courier New"/>
-          <w:sz w:val="20"/>
-          <w:szCs w:val="20"/>
-        </w:rPr>
-        <w:t>Lt</w:t>
-      </w:r>
-      <w:r>
-        <w:rPr>
-          <w:rFonts w:ascii="Cambria" w:hAnsi="Cambria"/>
-        </w:rPr>
-        <w:t xml:space="preserve">, </w:t>
-      </w:r>
-      <w:r>
-        <w:rPr>
-          <w:rFonts w:ascii="Courier New" w:hAnsi="Courier New" w:cs="Courier New"/>
-          <w:sz w:val="20"/>
-          <w:szCs w:val="20"/>
-        </w:rPr>
-        <w:t>LtE</w:t>
-      </w:r>
-      <w:r>
-        <w:rPr>
-          <w:rFonts w:ascii="Cambria" w:hAnsi="Cambria"/>
-        </w:rPr>
-        <w:t xml:space="preserve">, </w:t>
-      </w:r>
-      <w:r>
-        <w:rPr>
-          <w:rFonts w:ascii="Courier New" w:hAnsi="Courier New" w:cs="Courier New"/>
-          <w:sz w:val="20"/>
-          <w:szCs w:val="20"/>
-        </w:rPr>
-        <w:t>Gt</w:t>
-      </w:r>
-      <w:r>
-        <w:rPr>
-          <w:rFonts w:ascii="Courier New" w:hAnsi="Courier New" w:cs="Courier New"/>
-          <w:sz w:val="20"/>
-          <w:szCs w:val="20"/>
-        </w:rPr>
-        <w:t xml:space="preserve"> </w:t>
-      </w:r>
-      <w:r>
-        <w:rPr>
-          <w:rFonts w:ascii="Cambria" w:hAnsi="Cambria"/>
-        </w:rPr>
-        <w:t xml:space="preserve">and </w:t>
-      </w:r>
-      <w:r>
-        <w:rPr>
-          <w:rFonts w:ascii="Courier New" w:hAnsi="Courier New" w:cs="Courier New"/>
-          <w:sz w:val="20"/>
-          <w:szCs w:val="20"/>
-        </w:rPr>
-        <w:t>GtE</w:t>
-      </w:r>
-      <w:r>
-        <w:rPr>
-          <w:rFonts w:ascii="Courier New" w:hAnsi="Courier New" w:cs="Courier New"/>
-          <w:sz w:val="20"/>
-          <w:szCs w:val="20"/>
-        </w:rPr>
-        <w:t xml:space="preserve"> </w:t>
-      </w:r>
-      <w:r>
-        <w:rPr>
-          <w:rFonts w:ascii="Cambria" w:hAnsi="Cambria"/>
-        </w:rPr>
-        <w:t>operators)</w:t>
-      </w:r>
-    </w:p>
-    <w:p>
-      <w:pPr>
-        <w:pStyle w:val="Prrafodelista"/>
-        <w:numPr>
-          <w:ilvl w:val="0"/>
-          <w:numId w:val="1"/>
-        </w:numPr>
-        <w:rPr>
-          <w:rFonts w:ascii="Cambria" w:hAnsi="Cambria"/>
-        </w:rPr>
-      </w:pPr>
-      <w:r>
-        <w:rPr>
-          <w:rFonts w:ascii="Cambria" w:hAnsi="Cambria"/>
-        </w:rPr>
-        <w:t xml:space="preserve">Is </w:t>
-      </w:r>
-      <w:r>
-        <w:rPr>
-          <w:rFonts w:ascii="Cambria" w:hAnsi="Cambria"/>
-        </w:rPr>
-        <w:t>(</w:t>
-      </w:r>
-      <w:r>
-        <w:rPr>
-          <w:rFonts w:ascii="Courier New" w:hAnsi="Courier New" w:cs="Courier New"/>
-          <w:sz w:val="20"/>
-          <w:szCs w:val="20"/>
-        </w:rPr>
-        <w:t>Compare</w:t>
-      </w:r>
-      <w:r>
-        <w:rPr>
-          <w:rFonts w:ascii="Cambria" w:hAnsi="Cambria"/>
-        </w:rPr>
-        <w:t xml:space="preserve"> with </w:t>
-      </w:r>
-      <w:r>
-        <w:rPr>
-          <w:rFonts w:ascii="Courier New" w:hAnsi="Courier New" w:cs="Courier New"/>
-          <w:sz w:val="20"/>
-          <w:szCs w:val="20"/>
-        </w:rPr>
-        <w:t>Is</w:t>
-      </w:r>
-      <w:r>
-        <w:rPr>
-          <w:rFonts w:ascii="Courier New" w:hAnsi="Courier New" w:cs="Courier New"/>
-          <w:sz w:val="20"/>
-          <w:szCs w:val="20"/>
-        </w:rPr>
-        <w:t xml:space="preserve"> </w:t>
-      </w:r>
-      <w:r>
-        <w:rPr>
-          <w:rFonts w:ascii="Cambria" w:hAnsi="Cambria"/>
-        </w:rPr>
-        <w:t xml:space="preserve">and </w:t>
-      </w:r>
-      <w:r>
-        <w:rPr>
-          <w:rFonts w:ascii="Courier New" w:hAnsi="Courier New" w:cs="Courier New"/>
-          <w:sz w:val="20"/>
-          <w:szCs w:val="20"/>
-        </w:rPr>
-        <w:t>IsNot</w:t>
-      </w:r>
-      <w:r>
-        <w:rPr>
-          <w:rFonts w:ascii="Courier New" w:hAnsi="Courier New" w:cs="Courier New"/>
-          <w:sz w:val="20"/>
-          <w:szCs w:val="20"/>
-        </w:rPr>
-        <w:t xml:space="preserve"> </w:t>
-      </w:r>
-      <w:r>
-        <w:rPr>
-          <w:rFonts w:ascii="Cambria" w:hAnsi="Cambria"/>
-        </w:rPr>
-        <w:t>operators)</w:t>
-      </w:r>
-    </w:p>
-    <w:p>
-      <w:pPr>
-        <w:pStyle w:val="Prrafodelista"/>
-        <w:numPr>
-          <w:ilvl w:val="0"/>
-          <w:numId w:val="1"/>
-        </w:numPr>
-        <w:rPr>
-          <w:rFonts w:ascii="Cambria" w:hAnsi="Cambria"/>
-        </w:rPr>
-      </w:pPr>
-      <w:r>
-        <w:rPr>
-          <w:rFonts w:ascii="Cambria" w:hAnsi="Cambria"/>
-        </w:rPr>
-        <w:t xml:space="preserve">In </w:t>
-      </w:r>
-      <w:r>
-        <w:rPr>
-          <w:rFonts w:ascii="Cambria" w:hAnsi="Cambria"/>
-        </w:rPr>
-        <w:t>(</w:t>
-      </w:r>
-      <w:r>
-        <w:rPr>
-          <w:rFonts w:ascii="Courier New" w:hAnsi="Courier New" w:cs="Courier New"/>
-          <w:sz w:val="20"/>
-          <w:szCs w:val="20"/>
-        </w:rPr>
-        <w:t>Compare</w:t>
-      </w:r>
-      <w:r>
-        <w:rPr>
-          <w:rFonts w:ascii="Cambria" w:hAnsi="Cambria"/>
-        </w:rPr>
-        <w:t xml:space="preserve"> with </w:t>
-      </w:r>
-      <w:r>
-        <w:rPr>
-          <w:rFonts w:ascii="Courier New" w:hAnsi="Courier New" w:cs="Courier New"/>
-          <w:sz w:val="20"/>
-          <w:szCs w:val="20"/>
-        </w:rPr>
-        <w:t>In</w:t>
-      </w:r>
-      <w:r>
-        <w:rPr>
-          <w:rFonts w:ascii="Courier New" w:hAnsi="Courier New" w:cs="Courier New"/>
-          <w:sz w:val="20"/>
-          <w:szCs w:val="20"/>
-        </w:rPr>
-        <w:t xml:space="preserve"> </w:t>
-      </w:r>
-      <w:r>
-        <w:rPr>
-          <w:rFonts w:ascii="Cambria" w:hAnsi="Cambria"/>
-        </w:rPr>
-        <w:t xml:space="preserve">and </w:t>
-      </w:r>
-      <w:r>
-        <w:rPr>
-          <w:rFonts w:ascii="Courier New" w:hAnsi="Courier New" w:cs="Courier New"/>
-          <w:sz w:val="20"/>
-          <w:szCs w:val="20"/>
-        </w:rPr>
-        <w:t>NotIn</w:t>
-      </w:r>
-      <w:r>
-        <w:rPr>
-          <w:rFonts w:ascii="Courier New" w:hAnsi="Courier New" w:cs="Courier New"/>
-          <w:sz w:val="20"/>
-          <w:szCs w:val="20"/>
-        </w:rPr>
-        <w:t xml:space="preserve"> </w:t>
-      </w:r>
-      <w:r>
-        <w:rPr>
-          <w:rFonts w:ascii="Cambria" w:hAnsi="Cambria"/>
-        </w:rPr>
-        <w:t>operators)</w:t>
       </w:r>
     </w:p>
     <w:p>
@@ -15954,9 +15758,9 @@
         <w:tblLook w:val="04A0" w:firstRow="1" w:lastRow="0" w:firstColumn="1" w:lastColumn="0" w:noHBand="0" w:noVBand="1"/>
       </w:tblPr>
       <w:tblGrid>
-        <w:gridCol w:w="2160"/>
-        <w:gridCol w:w="5070"/>
-        <w:gridCol w:w="2120"/>
+        <w:gridCol w:w="2159"/>
+        <w:gridCol w:w="5030"/>
+        <w:gridCol w:w="2171"/>
       </w:tblGrid>
       <w:tr>
         <w:trPr>
@@ -16697,6 +16501,212 @@
           </w:p>
         </w:tc>
       </w:tr>
+      <w:tr>
+        <w:tc>
+          <w:tcPr>
+            <w:tcW w:w="2160" w:type="dxa"/>
+          </w:tcPr>
+          <w:p>
+            <w:pPr>
+              <w:rPr>
+                <w:rFonts w:ascii="Cambria" w:hAnsi="Cambria"/>
+              </w:rPr>
+            </w:pPr>
+          </w:p>
+        </w:tc>
+        <w:tc>
+          <w:tcPr>
+            <w:tcW w:w="5070" w:type="dxa"/>
+          </w:tcPr>
+          <w:p>
+            <w:pPr>
+              <w:rPr>
+                <w:rFonts w:ascii="Cambria" w:hAnsi="Cambria"/>
+              </w:rPr>
+            </w:pPr>
+          </w:p>
+        </w:tc>
+        <w:tc>
+          <w:tcPr>
+            <w:tcW w:w="2120" w:type="dxa"/>
+          </w:tcPr>
+          <w:p>
+            <w:pPr>
+              <w:rPr>
+                <w:rFonts w:ascii="Cambria" w:hAnsi="Cambria"/>
+              </w:rPr>
+            </w:pPr>
+          </w:p>
+        </w:tc>
+      </w:tr>
+      <w:tr>
+        <w:tc>
+          <w:tcPr>
+            <w:tcW w:w="2160" w:type="dxa"/>
+          </w:tcPr>
+          <w:p>
+            <w:pPr>
+              <w:rPr>
+                <w:rFonts w:ascii="Cambria" w:hAnsi="Cambria"/>
+              </w:rPr>
+            </w:pPr>
+            <w:r>
+              <w:rPr>
+                <w:rFonts w:ascii="Cambria" w:hAnsi="Cambria"/>
+              </w:rPr>
+              <w:t>ParametersRole</w:t>
+            </w:r>
+          </w:p>
+        </w:tc>
+        <w:tc>
+          <w:tcPr>
+            <w:tcW w:w="5070" w:type="dxa"/>
+          </w:tcPr>
+          <w:p>
+            <w:pPr>
+              <w:rPr>
+                <w:rFonts w:ascii="Cambria" w:hAnsi="Cambria"/>
+              </w:rPr>
+            </w:pPr>
+            <w:r>
+              <w:rPr>
+                <w:rFonts w:ascii="Cambria" w:hAnsi="Cambria"/>
+              </w:rPr>
+              <w:t>Parameters role on the parent node</w:t>
+            </w:r>
+          </w:p>
+        </w:tc>
+        <w:tc>
+          <w:tcPr>
+            <w:tcW w:w="2120" w:type="dxa"/>
+          </w:tcPr>
+          <w:p>
+            <w:pPr>
+              <w:rPr>
+                <w:rFonts w:ascii="Cambria" w:hAnsi="Cambria"/>
+              </w:rPr>
+            </w:pPr>
+            <w:r>
+              <w:rPr>
+                <w:rFonts w:ascii="Cambria" w:hAnsi="Cambria"/>
+              </w:rPr>
+              <w:t>FunctionParameters, LambdaParameters</w:t>
+            </w:r>
+          </w:p>
+        </w:tc>
+      </w:tr>
+      <w:tr>
+        <w:tc>
+          <w:tcPr>
+            <w:tcW w:w="2160" w:type="dxa"/>
+          </w:tcPr>
+          <w:p>
+            <w:pPr>
+              <w:rPr>
+                <w:rFonts w:ascii="Cambria" w:hAnsi="Cambria"/>
+              </w:rPr>
+            </w:pPr>
+            <w:r>
+              <w:rPr>
+                <w:rFonts w:ascii="Cambria" w:hAnsi="Cambria"/>
+              </w:rPr>
+              <w:t>ParentID</w:t>
+            </w:r>
+          </w:p>
+        </w:tc>
+        <w:tc>
+          <w:tcPr>
+            <w:tcW w:w="5070" w:type="dxa"/>
+          </w:tcPr>
+          <w:p>
+            <w:pPr>
+              <w:rPr>
+                <w:rFonts w:ascii="Cambria" w:hAnsi="Cambria"/>
+              </w:rPr>
+            </w:pPr>
+            <w:r>
+              <w:rPr>
+                <w:rFonts w:ascii="Cambria" w:hAnsi="Cambria"/>
+              </w:rPr>
+              <w:t>ID of the parent node (FunctionDef or Lambda)</w:t>
+            </w:r>
+          </w:p>
+        </w:tc>
+        <w:tc>
+          <w:tcPr>
+            <w:tcW w:w="2120" w:type="dxa"/>
+          </w:tcPr>
+          <w:p>
+            <w:pPr>
+              <w:rPr>
+                <w:rFonts w:ascii="Cambria" w:hAnsi="Cambria"/>
+              </w:rPr>
+            </w:pPr>
+            <w:r>
+              <w:rPr>
+                <w:rFonts w:ascii="Cambria" w:hAnsi="Cambria"/>
+              </w:rPr>
+              <w:t>UniqueID (integer)</w:t>
+            </w:r>
+          </w:p>
+        </w:tc>
+      </w:tr>
+      <w:tr>
+        <w:tc>
+          <w:tcPr>
+            <w:tcW w:w="2160" w:type="dxa"/>
+          </w:tcPr>
+          <w:p>
+            <w:pPr>
+              <w:rPr>
+                <w:rFonts w:ascii="Cambria" w:hAnsi="Cambria"/>
+              </w:rPr>
+            </w:pPr>
+            <w:r>
+              <w:rPr>
+                <w:rFonts w:ascii="Cambria" w:hAnsi="Cambria"/>
+              </w:rPr>
+              <w:t>ParametersID</w:t>
+            </w:r>
+          </w:p>
+        </w:tc>
+        <w:tc>
+          <w:tcPr>
+            <w:tcW w:w="5070" w:type="dxa"/>
+          </w:tcPr>
+          <w:p>
+            <w:pPr>
+              <w:rPr>
+                <w:rFonts w:ascii="Cambria" w:hAnsi="Cambria"/>
+              </w:rPr>
+            </w:pPr>
+            <w:r>
+              <w:rPr>
+                <w:rFonts w:ascii="Cambria" w:hAnsi="Cambria"/>
+              </w:rPr>
+              <w:t>Identification ID</w:t>
+            </w:r>
+          </w:p>
+        </w:tc>
+        <w:tc>
+          <w:tcPr>
+            <w:tcW w:w="2120" w:type="dxa"/>
+          </w:tcPr>
+          <w:p>
+            <w:pPr>
+              <w:rPr>
+                <w:rFonts w:ascii="Cambria" w:hAnsi="Cambria"/>
+              </w:rPr>
+            </w:pPr>
+            <w:r>
+              <w:rPr>
+                <w:rFonts w:ascii="Cambria" w:hAnsi="Cambria"/>
+              </w:rPr>
+              <w:t>UniqueID (integer)</w:t>
+            </w:r>
+          </w:p>
+        </w:tc>
+      </w:tr>
     </w:tbl>
     <w:p>
       <w:pPr>
@@ -16705,6 +16715,222 @@
         </w:rPr>
       </w:pPr>
     </w:p>
+    <w:p>
+      <w:pPr>
+        <w:rPr>
+          <w:rFonts w:ascii="Cambria" w:hAnsi="Cambria"/>
+        </w:rPr>
+      </w:pPr>
+      <w:r>
+        <w:rPr>
+          <w:rFonts w:ascii="Cambria" w:hAnsi="Cambria"/>
+        </w:rPr>
+        <w:t>Common attributes for all the tables</w:t>
+      </w:r>
+    </w:p>
+    <w:tbl>
+      <w:tblPr>
+        <w:tblStyle w:val="Tablaconcuadrcula"/>
+        <w:tblW w:w="0" w:type="auto"/>
+        <w:tblBorders>
+          <w:top w:val="none" w:sz="0" w:space="0" w:color="auto"/>
+          <w:left w:val="none" w:sz="0" w:space="0" w:color="auto"/>
+          <w:bottom w:val="none" w:sz="0" w:space="0" w:color="auto"/>
+          <w:right w:val="none" w:sz="0" w:space="0" w:color="auto"/>
+          <w:insideH w:val="none" w:sz="0" w:space="0" w:color="auto"/>
+          <w:insideV w:val="none" w:sz="0" w:space="0" w:color="auto"/>
+        </w:tblBorders>
+        <w:tblLook w:val="04A0" w:firstRow="1" w:lastRow="0" w:firstColumn="1" w:lastColumn="0" w:noHBand="0" w:noVBand="1"/>
+      </w:tblPr>
+      <w:tblGrid>
+        <w:gridCol w:w="2159"/>
+        <w:gridCol w:w="5030"/>
+        <w:gridCol w:w="2171"/>
+      </w:tblGrid>
+      <w:tr>
+        <w:trPr>
+          <w:tblHeader/>
+        </w:trPr>
+        <w:tc>
+          <w:tcPr>
+            <w:tcW w:w="2159" w:type="dxa"/>
+          </w:tcPr>
+          <w:p>
+            <w:pPr>
+              <w:rPr>
+                <w:rFonts w:ascii="Cambria" w:hAnsi="Cambria"/>
+                <w:b/>
+                <w:bCs/>
+              </w:rPr>
+            </w:pPr>
+            <w:r>
+              <w:rPr>
+                <w:rFonts w:ascii="Cambria" w:hAnsi="Cambria"/>
+                <w:b/>
+                <w:bCs/>
+              </w:rPr>
+              <w:t>Name</w:t>
+            </w:r>
+          </w:p>
+        </w:tc>
+        <w:tc>
+          <w:tcPr>
+            <w:tcW w:w="5030" w:type="dxa"/>
+          </w:tcPr>
+          <w:p>
+            <w:pPr>
+              <w:rPr>
+                <w:rFonts w:ascii="Cambria" w:hAnsi="Cambria"/>
+                <w:b/>
+                <w:bCs/>
+              </w:rPr>
+            </w:pPr>
+            <w:r>
+              <w:rPr>
+                <w:rFonts w:ascii="Cambria" w:hAnsi="Cambria"/>
+                <w:b/>
+                <w:bCs/>
+              </w:rPr>
+              <w:t>Description</w:t>
+            </w:r>
+          </w:p>
+        </w:tc>
+        <w:tc>
+          <w:tcPr>
+            <w:tcW w:w="2171" w:type="dxa"/>
+          </w:tcPr>
+          <w:p>
+            <w:pPr>
+              <w:rPr>
+                <w:rFonts w:ascii="Cambria" w:hAnsi="Cambria"/>
+                <w:b/>
+                <w:bCs/>
+              </w:rPr>
+            </w:pPr>
+            <w:r>
+              <w:rPr>
+                <w:rFonts w:ascii="Cambria" w:hAnsi="Cambria"/>
+                <w:b/>
+                <w:bCs/>
+              </w:rPr>
+              <w:t>Domain</w:t>
+            </w:r>
+          </w:p>
+        </w:tc>
+      </w:tr>
+      <w:tr>
+        <w:tc>
+          <w:tcPr>
+            <w:tcW w:w="2159" w:type="dxa"/>
+          </w:tcPr>
+          <w:p>
+            <w:pPr>
+              <w:rPr>
+                <w:rFonts w:ascii="Cambria" w:hAnsi="Cambria"/>
+              </w:rPr>
+            </w:pPr>
+            <w:r>
+              <w:rPr>
+                <w:rFonts w:ascii="Cambria" w:hAnsi="Cambria"/>
+              </w:rPr>
+              <w:t>UserID</w:t>
+            </w:r>
+          </w:p>
+        </w:tc>
+        <w:tc>
+          <w:tcPr>
+            <w:tcW w:w="5030" w:type="dxa"/>
+          </w:tcPr>
+          <w:p>
+            <w:pPr>
+              <w:rPr>
+                <w:rFonts w:ascii="Cambria" w:hAnsi="Cambria"/>
+              </w:rPr>
+            </w:pPr>
+            <w:r>
+              <w:rPr>
+                <w:rFonts w:ascii="Cambria" w:hAnsi="Cambria"/>
+              </w:rPr>
+              <w:t>Program author identificator</w:t>
+            </w:r>
+          </w:p>
+        </w:tc>
+        <w:tc>
+          <w:tcPr>
+            <w:tcW w:w="2171" w:type="dxa"/>
+          </w:tcPr>
+          <w:p>
+            <w:pPr>
+              <w:rPr>
+                <w:rFonts w:ascii="Cambria" w:hAnsi="Cambria"/>
+              </w:rPr>
+            </w:pPr>
+            <w:r>
+              <w:rPr>
+                <w:rFonts w:ascii="Cambria" w:hAnsi="Cambria"/>
+              </w:rPr>
+              <w:t>UniqueID (integer)</w:t>
+            </w:r>
+          </w:p>
+        </w:tc>
+      </w:tr>
+      <w:tr>
+        <w:tc>
+          <w:tcPr>
+            <w:tcW w:w="2159" w:type="dxa"/>
+          </w:tcPr>
+          <w:p>
+            <w:pPr>
+              <w:rPr>
+                <w:rFonts w:ascii="Cambria" w:hAnsi="Cambria"/>
+              </w:rPr>
+            </w:pPr>
+            <w:r>
+              <w:rPr>
+                <w:rFonts w:ascii="Cambria" w:hAnsi="Cambria"/>
+              </w:rPr>
+              <w:t>ExperticeLevel</w:t>
+            </w:r>
+          </w:p>
+        </w:tc>
+        <w:tc>
+          <w:tcPr>
+            <w:tcW w:w="5030" w:type="dxa"/>
+          </w:tcPr>
+          <w:p>
+            <w:pPr>
+              <w:rPr>
+                <w:rFonts w:ascii="Cambria" w:hAnsi="Cambria"/>
+              </w:rPr>
+            </w:pPr>
+            <w:r>
+              <w:rPr>
+                <w:rFonts w:ascii="Cambria" w:hAnsi="Cambria"/>
+              </w:rPr>
+              <w:t>Program author expertise</w:t>
+            </w:r>
+          </w:p>
+        </w:tc>
+        <w:tc>
+          <w:tcPr>
+            <w:tcW w:w="2171" w:type="dxa"/>
+          </w:tcPr>
+          <w:p>
+            <w:pPr>
+              <w:rPr>
+                <w:rFonts w:ascii="Cambria" w:hAnsi="Cambria"/>
+              </w:rPr>
+            </w:pPr>
+            <w:r>
+              <w:rPr>
+                <w:rFonts w:ascii="Cambria" w:hAnsi="Cambria"/>
+              </w:rPr>
+              <w:t>Beginner, Expert</w:t>
+            </w:r>
+          </w:p>
+        </w:tc>
+      </w:tr>
+    </w:tbl>
     <w:p>
       <w:pPr>
         <w:rPr>
@@ -16758,7 +16984,6 @@
         <w:docPartUnique/>
       </w:docPartObj>
     </w:sdtPr>
-    <w:sdtEndPr/>
     <w:sdtContent>
       <w:p>
         <w:pPr>
@@ -17686,6 +17911,7 @@
   <w:style w:type="paragraph" w:default="1" w:styleId="Normal">
     <w:name w:val="Normal"/>
     <w:qFormat/>
+    <w:rsid w:val="005A507C"/>
   </w:style>
   <w:style w:type="paragraph" w:styleId="Ttulo1">
     <w:name w:val="heading 1"/>

</xml_diff>